<commit_message>
Updated the Quisk instructions
</commit_message>
<xml_diff>
--- a/docs/Setting up QUISK for VWS SDR.docx
+++ b/docs/Setting up QUISK for VWS SDR.docx
@@ -17,7 +17,13 @@
         <w:jc w:val="center"/>
       </w:pPr>
       <w:r>
-        <w:t>KK4DAS – 4/15/2025</w:t>
+        <w:t xml:space="preserve">KK4DAS – </w:t>
+      </w:r>
+      <w:r>
+        <w:t>5/11/</w:t>
+      </w:r>
+      <w:r>
+        <w:t>2025</w:t>
       </w:r>
     </w:p>
     <w:p>
@@ -415,6 +421,9 @@
       <w:r>
         <w:t>name the radio "VWS"</w:t>
       </w:r>
+      <w:r>
+        <w:t xml:space="preserve"> and click “Apply”</w:t>
+      </w:r>
     </w:p>
     <w:p>
       <w:pPr>
@@ -425,6 +434,18 @@
         </w:numPr>
       </w:pPr>
       <w:r>
+        <w:t>Click “When Quist starts, use the radio” to VWS</w:t>
+      </w:r>
+    </w:p>
+    <w:p>
+      <w:pPr>
+        <w:pStyle w:val="ListParagraph"/>
+        <w:numPr>
+          <w:ilvl w:val="1"/>
+          <w:numId w:val="1"/>
+        </w:numPr>
+      </w:pPr>
+      <w:r>
         <w:t>You should see a new Radio appear just below the title bar named "VWS".  Click that item,</w:t>
       </w:r>
       <w:r>
@@ -481,7 +502,7 @@
         <w:t xml:space="preserve">choose whatever your default sound output is.  </w:t>
       </w:r>
       <w:r>
-        <w:t xml:space="preserve">To find the device to user </w:t>
+        <w:t xml:space="preserve">To find the device to use </w:t>
       </w:r>
       <w:proofErr w:type="gramStart"/>
       <w:r>
@@ -558,7 +579,34 @@
         </w:numPr>
       </w:pPr>
       <w:r>
-        <w:t>Back on the Config Radios screen, select VWS in the "When Quisk starts, use the radio" line.</w:t>
+        <w:t xml:space="preserve">Scroll down… </w:t>
+      </w:r>
+      <w:r>
+        <w:t xml:space="preserve">for </w:t>
+      </w:r>
+      <w:r>
+        <w:t>“</w:t>
+      </w:r>
+      <w:r>
+        <w:t>I/</w:t>
+      </w:r>
+      <w:r>
+        <w:t>Q</w:t>
+      </w:r>
+      <w:r>
+        <w:t xml:space="preserve"> Rx Sample Input</w:t>
+      </w:r>
+      <w:r>
+        <w:t>”</w:t>
+      </w:r>
+      <w:r>
+        <w:t xml:space="preserve"> </w:t>
+      </w:r>
+      <w:r>
+        <w:t>change</w:t>
+      </w:r>
+      <w:r>
+        <w:t xml:space="preserve"> Channel I to 1, and Channel Q to 0</w:t>
       </w:r>
     </w:p>
     <w:p>
@@ -570,8 +618,175 @@
         </w:numPr>
       </w:pPr>
       <w:r>
-        <w:t>Select the Waterfall button and you should be up and running.</w:t>
-      </w:r>
+        <w:t xml:space="preserve">Select the Waterfall </w:t>
+      </w:r>
+      <w:r>
+        <w:t>button.</w:t>
+      </w:r>
+    </w:p>
+    <w:p>
+      <w:pPr>
+        <w:pStyle w:val="ListParagraph"/>
+        <w:numPr>
+          <w:ilvl w:val="1"/>
+          <w:numId w:val="1"/>
+        </w:numPr>
+      </w:pPr>
+      <w:r>
+        <w:lastRenderedPageBreak/>
+        <w:t>Shutdown and restart Quisk for all changes to take effect and you should be up and running.</w:t>
+      </w:r>
+    </w:p>
+    <w:p>
+      <w:pPr>
+        <w:pStyle w:val="ListParagraph"/>
+        <w:numPr>
+          <w:ilvl w:val="0"/>
+          <w:numId w:val="1"/>
+        </w:numPr>
+      </w:pPr>
+      <w:r>
+        <w:t>--- Troubleshooting</w:t>
+      </w:r>
+    </w:p>
+    <w:p>
+      <w:pPr>
+        <w:pStyle w:val="ListParagraph"/>
+        <w:numPr>
+          <w:ilvl w:val="1"/>
+          <w:numId w:val="1"/>
+        </w:numPr>
+      </w:pPr>
+      <w:r>
+        <w:t xml:space="preserve">If the COM port is not set right QUISK may not start.  </w:t>
+      </w:r>
+      <w:r>
+        <w:t>After configuration in the GUI QUISK settings are stored in your Documents folder</w:t>
+      </w:r>
+      <w:r>
+        <w:t xml:space="preserve"> in a file called: </w:t>
+      </w:r>
+      <w:proofErr w:type="spellStart"/>
+      <w:r>
+        <w:t>quisk_</w:t>
+      </w:r>
+      <w:proofErr w:type="gramStart"/>
+      <w:r>
+        <w:t>settings</w:t>
+      </w:r>
+      <w:r>
+        <w:t>.json</w:t>
+      </w:r>
+      <w:proofErr w:type="spellEnd"/>
+      <w:proofErr w:type="gramEnd"/>
+      <w:r>
+        <w:t>.  You can edit that file with Notepad and make any changes you need there.</w:t>
+      </w:r>
+      <w:r>
+        <w:t xml:space="preserve">  You can also delete all </w:t>
+      </w:r>
+      <w:proofErr w:type="spellStart"/>
+      <w:r>
+        <w:t>quisk</w:t>
+      </w:r>
+      <w:proofErr w:type="spellEnd"/>
+      <w:r>
+        <w:t xml:space="preserve"> files in the Documents</w:t>
+      </w:r>
+      <w:r>
+        <w:t xml:space="preserve"> </w:t>
+      </w:r>
+      <w:r>
+        <w:t>fo</w:t>
+      </w:r>
+      <w:r>
+        <w:t>l</w:t>
+      </w:r>
+      <w:r>
+        <w:t xml:space="preserve">der and </w:t>
+      </w:r>
+      <w:r>
+        <w:t>then start QUISK again and re-do the configuration steps.</w:t>
+      </w:r>
+    </w:p>
+    <w:p>
+      <w:pPr>
+        <w:pStyle w:val="ListParagraph"/>
+        <w:numPr>
+          <w:ilvl w:val="1"/>
+          <w:numId w:val="1"/>
+        </w:numPr>
+      </w:pPr>
+      <w:r>
+        <w:t>If QUISK fails to start y</w:t>
+      </w:r>
+      <w:r>
+        <w:t>ou can run QUISK from a command prompt</w:t>
+      </w:r>
+      <w:r>
+        <w:t xml:space="preserve"> to see the error messages</w:t>
+      </w:r>
+      <w:r>
+        <w:t>.</w:t>
+      </w:r>
+      <w:r>
+        <w:t xml:space="preserve">  </w:t>
+      </w:r>
+      <w:r>
+        <w:t xml:space="preserve">Open a </w:t>
+      </w:r>
+      <w:r>
+        <w:t>Command Prompt and enter:</w:t>
+      </w:r>
+    </w:p>
+    <w:p>
+      <w:pPr>
+        <w:pStyle w:val="ListParagraph"/>
+        <w:ind w:left="2160"/>
+        <w:rPr>
+          <w:b/>
+          <w:bCs/>
+        </w:rPr>
+      </w:pPr>
+      <w:proofErr w:type="spellStart"/>
+      <w:r>
+        <w:rPr>
+          <w:b/>
+          <w:bCs/>
+        </w:rPr>
+        <w:t>p</w:t>
+      </w:r>
+      <w:r>
+        <w:rPr>
+          <w:b/>
+          <w:bCs/>
+        </w:rPr>
+        <w:t>ython</w:t>
+      </w:r>
+      <w:r>
+        <w:rPr>
+          <w:b/>
+          <w:bCs/>
+        </w:rPr>
+        <w:t>w</w:t>
+      </w:r>
+      <w:proofErr w:type="spellEnd"/>
+      <w:r>
+        <w:rPr>
+          <w:b/>
+          <w:bCs/>
+        </w:rPr>
+        <w:t xml:space="preserve"> -m </w:t>
+      </w:r>
+      <w:proofErr w:type="spellStart"/>
+      <w:r>
+        <w:rPr>
+          <w:b/>
+          <w:bCs/>
+        </w:rPr>
+        <w:t>quisk</w:t>
+      </w:r>
+      <w:proofErr w:type="spellEnd"/>
     </w:p>
     <w:sectPr>
       <w:pgSz w:w="12240" w:h="15840"/>

</xml_diff>